<commit_message>
Added email validation to user model
</commit_message>
<xml_diff>
--- a/BadgerDesignDocument.docx
+++ b/BadgerDesignDocument.docx
@@ -13542,6 +13542,12 @@
       <w:r>
         <w:commentReference w:id="4"/>
       </w:r>
+      <w:r>
+        <w:rPr>
+          <w:rStyle w:val="CommentReference"/>
+        </w:rPr>
+        <w:commentReference w:id="6"/>
+      </w:r>
     </w:p>
     <w:p>
       <w:pPr>
@@ -13555,7 +13561,7 @@
           <w:i/>
         </w:rPr>
       </w:pPr>
-      <w:commentRangeStart w:id="5"/>
+      <w:commentRangeStart w:id="7"/>
       <w:proofErr w:type="gramStart"/>
       <w:r>
         <w:rPr>
@@ -13603,14 +13609,14 @@
         </w:rPr>
         <w:t>badgeID</w:t>
       </w:r>
-      <w:commentRangeEnd w:id="5"/>
+      <w:commentRangeEnd w:id="7"/>
       <w:proofErr w:type="spellEnd"/>
       <w:proofErr w:type="gramEnd"/>
       <w:r>
         <w:rPr>
           <w:rStyle w:val="CommentReference"/>
         </w:rPr>
-        <w:commentReference w:id="5"/>
+        <w:commentReference w:id="7"/>
       </w:r>
     </w:p>
     <w:p>
@@ -13625,7 +13631,7 @@
           <w:i/>
         </w:rPr>
       </w:pPr>
-      <w:commentRangeStart w:id="6"/>
+      <w:commentRangeStart w:id="8"/>
       <w:proofErr w:type="gramStart"/>
       <w:r>
         <w:rPr>
@@ -13654,8 +13660,6 @@
         </w:rPr>
         <w:t>userID</w:t>
       </w:r>
-      <w:bookmarkStart w:id="7" w:name="_GoBack"/>
-      <w:bookmarkEnd w:id="7"/>
       <w:proofErr w:type="gramEnd"/>
     </w:p>
     <w:p>
@@ -13675,14 +13679,14 @@
         </w:rPr>
         <w:t>badgeID</w:t>
       </w:r>
-      <w:commentRangeEnd w:id="6"/>
+      <w:commentRangeEnd w:id="8"/>
       <w:proofErr w:type="spellEnd"/>
       <w:proofErr w:type="gramEnd"/>
       <w:r>
         <w:rPr>
           <w:rStyle w:val="CommentReference"/>
         </w:rPr>
-        <w:commentReference w:id="6"/>
+        <w:commentReference w:id="8"/>
       </w:r>
     </w:p>
     <w:p>
@@ -14038,8 +14042,8 @@
         <w:spacing w:before="280"/>
         <w:contextualSpacing w:val="0"/>
       </w:pPr>
-      <w:bookmarkStart w:id="8" w:name="_78uj18ifbz1t" w:colFirst="0" w:colLast="0"/>
-      <w:bookmarkEnd w:id="8"/>
+      <w:bookmarkStart w:id="9" w:name="_78uj18ifbz1t" w:colFirst="0" w:colLast="0"/>
+      <w:bookmarkEnd w:id="9"/>
       <w:r>
         <w:rPr>
           <w:b/>
@@ -14125,8 +14129,8 @@
         <w:spacing w:before="280"/>
         <w:contextualSpacing w:val="0"/>
       </w:pPr>
-      <w:bookmarkStart w:id="9" w:name="_vgxbdifv89oz" w:colFirst="0" w:colLast="0"/>
-      <w:bookmarkEnd w:id="9"/>
+      <w:bookmarkStart w:id="10" w:name="_vgxbdifv89oz" w:colFirst="0" w:colLast="0"/>
+      <w:bookmarkEnd w:id="10"/>
       <w:r>
         <w:rPr>
           <w:b/>
@@ -14266,8 +14270,8 @@
         <w:spacing w:before="280"/>
         <w:contextualSpacing w:val="0"/>
       </w:pPr>
-      <w:bookmarkStart w:id="10" w:name="_ldi81hrccx7a" w:colFirst="0" w:colLast="0"/>
-      <w:bookmarkEnd w:id="10"/>
+      <w:bookmarkStart w:id="11" w:name="_ldi81hrccx7a" w:colFirst="0" w:colLast="0"/>
+      <w:bookmarkEnd w:id="11"/>
       <w:r>
         <w:rPr>
           <w:b/>
@@ -14400,8 +14404,8 @@
         <w:spacing w:before="280"/>
         <w:contextualSpacing w:val="0"/>
       </w:pPr>
-      <w:bookmarkStart w:id="11" w:name="_2c7u89ca74xl" w:colFirst="0" w:colLast="0"/>
-      <w:bookmarkEnd w:id="11"/>
+      <w:bookmarkStart w:id="12" w:name="_2c7u89ca74xl" w:colFirst="0" w:colLast="0"/>
+      <w:bookmarkEnd w:id="12"/>
       <w:r>
         <w:rPr>
           <w:b/>
@@ -14534,8 +14538,8 @@
         <w:spacing w:before="280"/>
         <w:contextualSpacing w:val="0"/>
       </w:pPr>
-      <w:bookmarkStart w:id="12" w:name="_p2pdmg5yntpi" w:colFirst="0" w:colLast="0"/>
-      <w:bookmarkEnd w:id="12"/>
+      <w:bookmarkStart w:id="13" w:name="_p2pdmg5yntpi" w:colFirst="0" w:colLast="0"/>
+      <w:bookmarkEnd w:id="13"/>
       <w:r>
         <w:rPr>
           <w:b/>
@@ -14689,8 +14693,8 @@
         <w:spacing w:before="280"/>
         <w:contextualSpacing w:val="0"/>
       </w:pPr>
-      <w:bookmarkStart w:id="13" w:name="_xgr1cx37t3mo" w:colFirst="0" w:colLast="0"/>
-      <w:bookmarkEnd w:id="13"/>
+      <w:bookmarkStart w:id="14" w:name="_xgr1cx37t3mo" w:colFirst="0" w:colLast="0"/>
+      <w:bookmarkEnd w:id="14"/>
       <w:r>
         <w:rPr>
           <w:b/>
@@ -14839,8 +14843,8 @@
         <w:spacing w:before="280"/>
         <w:contextualSpacing w:val="0"/>
       </w:pPr>
-      <w:bookmarkStart w:id="14" w:name="_iz9s1q6gfp9n" w:colFirst="0" w:colLast="0"/>
-      <w:bookmarkEnd w:id="14"/>
+      <w:bookmarkStart w:id="15" w:name="_iz9s1q6gfp9n" w:colFirst="0" w:colLast="0"/>
+      <w:bookmarkEnd w:id="15"/>
     </w:p>
     <w:p>
       <w:pPr>
@@ -14851,8 +14855,8 @@
         <w:spacing w:before="280"/>
         <w:contextualSpacing w:val="0"/>
       </w:pPr>
-      <w:bookmarkStart w:id="15" w:name="_fokrbr3dcfsy" w:colFirst="0" w:colLast="0"/>
-      <w:bookmarkEnd w:id="15"/>
+      <w:bookmarkStart w:id="16" w:name="_fokrbr3dcfsy" w:colFirst="0" w:colLast="0"/>
+      <w:bookmarkEnd w:id="16"/>
     </w:p>
     <w:p>
       <w:pPr>
@@ -14863,8 +14867,8 @@
         <w:spacing w:before="280"/>
         <w:contextualSpacing w:val="0"/>
       </w:pPr>
-      <w:bookmarkStart w:id="16" w:name="_f2xe6pul4op2" w:colFirst="0" w:colLast="0"/>
-      <w:bookmarkEnd w:id="16"/>
+      <w:bookmarkStart w:id="17" w:name="_f2xe6pul4op2" w:colFirst="0" w:colLast="0"/>
+      <w:bookmarkEnd w:id="17"/>
       <w:r>
         <w:rPr>
           <w:b/>
@@ -15146,8 +15150,8 @@
         <w:spacing w:before="280"/>
         <w:contextualSpacing w:val="0"/>
       </w:pPr>
-      <w:bookmarkStart w:id="17" w:name="_ycww8r5mc1gn" w:colFirst="0" w:colLast="0"/>
-      <w:bookmarkEnd w:id="17"/>
+      <w:bookmarkStart w:id="18" w:name="_ycww8r5mc1gn" w:colFirst="0" w:colLast="0"/>
+      <w:bookmarkEnd w:id="18"/>
       <w:r>
         <w:rPr>
           <w:b/>
@@ -15300,8 +15304,8 @@
         <w:spacing w:before="280"/>
         <w:contextualSpacing w:val="0"/>
       </w:pPr>
-      <w:bookmarkStart w:id="18" w:name="_3mpxlt9yya28" w:colFirst="0" w:colLast="0"/>
-      <w:bookmarkEnd w:id="18"/>
+      <w:bookmarkStart w:id="19" w:name="_3mpxlt9yya28" w:colFirst="0" w:colLast="0"/>
+      <w:bookmarkEnd w:id="19"/>
       <w:r>
         <w:rPr>
           <w:b/>
@@ -15483,8 +15487,8 @@
         <w:spacing w:before="280"/>
         <w:contextualSpacing w:val="0"/>
       </w:pPr>
-      <w:bookmarkStart w:id="19" w:name="_bbfckukmh8m7" w:colFirst="0" w:colLast="0"/>
-      <w:bookmarkEnd w:id="19"/>
+      <w:bookmarkStart w:id="20" w:name="_bbfckukmh8m7" w:colFirst="0" w:colLast="0"/>
+      <w:bookmarkEnd w:id="20"/>
       <w:r>
         <w:rPr>
           <w:b/>
@@ -15786,8 +15790,8 @@
         <w:spacing w:before="280"/>
         <w:contextualSpacing w:val="0"/>
       </w:pPr>
-      <w:bookmarkStart w:id="20" w:name="_q4k3zq26iah1" w:colFirst="0" w:colLast="0"/>
-      <w:bookmarkEnd w:id="20"/>
+      <w:bookmarkStart w:id="21" w:name="_q4k3zq26iah1" w:colFirst="0" w:colLast="0"/>
+      <w:bookmarkEnd w:id="21"/>
       <w:r>
         <w:rPr>
           <w:b/>
@@ -15940,8 +15944,8 @@
         <w:spacing w:before="280"/>
         <w:contextualSpacing w:val="0"/>
       </w:pPr>
-      <w:bookmarkStart w:id="21" w:name="_xwcqdunfi26l" w:colFirst="0" w:colLast="0"/>
-      <w:bookmarkEnd w:id="21"/>
+      <w:bookmarkStart w:id="22" w:name="_xwcqdunfi26l" w:colFirst="0" w:colLast="0"/>
+      <w:bookmarkEnd w:id="22"/>
       <w:r>
         <w:rPr>
           <w:b/>
@@ -16122,8 +16126,8 @@
         <w:spacing w:before="280"/>
         <w:contextualSpacing w:val="0"/>
       </w:pPr>
-      <w:bookmarkStart w:id="22" w:name="_fxqg01s6emvy" w:colFirst="0" w:colLast="0"/>
-      <w:bookmarkEnd w:id="22"/>
+      <w:bookmarkStart w:id="23" w:name="_fxqg01s6emvy" w:colFirst="0" w:colLast="0"/>
+      <w:bookmarkEnd w:id="23"/>
       <w:r>
         <w:rPr>
           <w:b/>
@@ -16454,8 +16458,8 @@
         <w:spacing w:before="280"/>
         <w:contextualSpacing w:val="0"/>
       </w:pPr>
-      <w:bookmarkStart w:id="23" w:name="_i770jvc0mr4v" w:colFirst="0" w:colLast="0"/>
-      <w:bookmarkEnd w:id="23"/>
+      <w:bookmarkStart w:id="24" w:name="_i770jvc0mr4v" w:colFirst="0" w:colLast="0"/>
+      <w:bookmarkEnd w:id="24"/>
       <w:r>
         <w:rPr>
           <w:b/>
@@ -16816,8 +16820,8 @@
         <w:spacing w:before="280"/>
         <w:contextualSpacing w:val="0"/>
       </w:pPr>
-      <w:bookmarkStart w:id="24" w:name="_xz2zoyqik681" w:colFirst="0" w:colLast="0"/>
-      <w:bookmarkEnd w:id="24"/>
+      <w:bookmarkStart w:id="25" w:name="_xz2zoyqik681" w:colFirst="0" w:colLast="0"/>
+      <w:bookmarkEnd w:id="25"/>
       <w:r>
         <w:rPr>
           <w:b/>
@@ -17185,8 +17189,8 @@
         <w:spacing w:before="280"/>
         <w:contextualSpacing w:val="0"/>
       </w:pPr>
-      <w:bookmarkStart w:id="25" w:name="_c2zf325leqz3" w:colFirst="0" w:colLast="0"/>
-      <w:bookmarkEnd w:id="25"/>
+      <w:bookmarkStart w:id="26" w:name="_c2zf325leqz3" w:colFirst="0" w:colLast="0"/>
+      <w:bookmarkEnd w:id="26"/>
     </w:p>
     <w:p>
       <w:pPr>
@@ -17197,8 +17201,8 @@
         <w:spacing w:before="280"/>
         <w:contextualSpacing w:val="0"/>
       </w:pPr>
-      <w:bookmarkStart w:id="26" w:name="_2987wb7jgdw4" w:colFirst="0" w:colLast="0"/>
-      <w:bookmarkEnd w:id="26"/>
+      <w:bookmarkStart w:id="27" w:name="_2987wb7jgdw4" w:colFirst="0" w:colLast="0"/>
+      <w:bookmarkEnd w:id="27"/>
     </w:p>
     <w:p>
       <w:pPr>
@@ -17209,8 +17213,8 @@
         <w:spacing w:before="280"/>
         <w:contextualSpacing w:val="0"/>
       </w:pPr>
-      <w:bookmarkStart w:id="27" w:name="_1o1c2m3e7a0x" w:colFirst="0" w:colLast="0"/>
-      <w:bookmarkEnd w:id="27"/>
+      <w:bookmarkStart w:id="28" w:name="_1o1c2m3e7a0x" w:colFirst="0" w:colLast="0"/>
+      <w:bookmarkEnd w:id="28"/>
     </w:p>
     <w:p>
       <w:pPr>
@@ -17221,8 +17225,8 @@
         <w:spacing w:before="280"/>
         <w:contextualSpacing w:val="0"/>
       </w:pPr>
-      <w:bookmarkStart w:id="28" w:name="_bbx7tgivcghr" w:colFirst="0" w:colLast="0"/>
-      <w:bookmarkEnd w:id="28"/>
+      <w:bookmarkStart w:id="29" w:name="_bbx7tgivcghr" w:colFirst="0" w:colLast="0"/>
+      <w:bookmarkEnd w:id="29"/>
       <w:r>
         <w:rPr>
           <w:b/>
@@ -17434,8 +17438,8 @@
         <w:spacing w:before="280"/>
         <w:contextualSpacing w:val="0"/>
       </w:pPr>
-      <w:bookmarkStart w:id="29" w:name="_a9t2lronikk" w:colFirst="0" w:colLast="0"/>
-      <w:bookmarkEnd w:id="29"/>
+      <w:bookmarkStart w:id="30" w:name="_a9t2lronikk" w:colFirst="0" w:colLast="0"/>
+      <w:bookmarkEnd w:id="30"/>
       <w:r>
         <w:rPr>
           <w:b/>
@@ -17582,8 +17586,8 @@
         <w:spacing w:before="280"/>
         <w:contextualSpacing w:val="0"/>
       </w:pPr>
-      <w:bookmarkStart w:id="30" w:name="_ub2aizs6kghy" w:colFirst="0" w:colLast="0"/>
-      <w:bookmarkEnd w:id="30"/>
+      <w:bookmarkStart w:id="31" w:name="_ub2aizs6kghy" w:colFirst="0" w:colLast="0"/>
+      <w:bookmarkEnd w:id="31"/>
       <w:r>
         <w:rPr>
           <w:b/>
@@ -23228,11 +23232,16 @@
       </w:r>
       <w:proofErr w:type="gramEnd"/>
       <w:r>
-        <w:t xml:space="preserve"> table can show all users in a group and all groups a user is a member of</w:t>
+        <w:t xml:space="preserve"> table ca</w:t>
+      </w:r>
+      <w:bookmarkStart w:id="5" w:name="_GoBack"/>
+      <w:bookmarkEnd w:id="5"/>
+      <w:r>
+        <w:t>n show all users in a group and all groups a user is a member of</w:t>
       </w:r>
     </w:p>
   </w:comment>
-  <w:comment w:id="5" w:author="Kevin DeMoura" w:date="2016-10-22T17:42:00Z" w:initials="KD">
+  <w:comment w:id="6" w:author="Kevin DeMoura" w:date="2016-10-22T19:06:00Z" w:initials="KD">
     <w:p>
       <w:pPr>
         <w:pStyle w:val="CommentText"/>
@@ -23243,6 +23252,19 @@
         </w:rPr>
         <w:annotationRef/>
       </w:r>
+    </w:p>
+  </w:comment>
+  <w:comment w:id="7" w:author="Kevin DeMoura" w:date="2016-10-22T17:42:00Z" w:initials="KD">
+    <w:p>
+      <w:pPr>
+        <w:pStyle w:val="CommentText"/>
+      </w:pPr>
+      <w:r>
+        <w:rPr>
+          <w:rStyle w:val="CommentReference"/>
+        </w:rPr>
+        <w:annotationRef/>
+      </w:r>
       <w:proofErr w:type="gramStart"/>
       <w:r>
         <w:t>how</w:t>
@@ -23261,7 +23283,7 @@
       </w:r>
     </w:p>
   </w:comment>
-  <w:comment w:id="6" w:author="Kevin DeMoura" w:date="2016-10-22T17:37:00Z" w:initials="KD">
+  <w:comment w:id="8" w:author="Kevin DeMoura" w:date="2016-10-22T17:37:00Z" w:initials="KD">
     <w:p>
       <w:pPr>
         <w:pStyle w:val="CommentText"/>
@@ -23292,6 +23314,7 @@
   <w15:commentEx w15:paraId="67ABD325" w15:done="0"/>
   <w15:commentEx w15:paraId="45D016C5" w15:done="0"/>
   <w15:commentEx w15:paraId="5B0665B9" w15:done="0"/>
+  <w15:commentEx w15:paraId="7AC2F7A9" w15:paraIdParent="5B0665B9" w15:done="0"/>
   <w15:commentEx w15:paraId="73402227" w15:done="0"/>
   <w15:commentEx w15:paraId="2F873969" w15:done="0"/>
 </w15:commentsEx>

</xml_diff>

<commit_message>
Added group basic functionality
</commit_message>
<xml_diff>
--- a/BadgerDesignDocument.docx
+++ b/BadgerDesignDocument.docx
@@ -13419,9 +13419,13 @@
     <w:p>
       <w:pPr>
         <w:widowControl w:val="0"/>
-      </w:pPr>
-      <w:r>
-        <w:rPr>
+        <w:rPr>
+          <w:i/>
+        </w:rPr>
+      </w:pPr>
+      <w:r>
+        <w:rPr>
+          <w:i/>
           <w:sz w:val="28"/>
           <w:szCs w:val="28"/>
         </w:rPr>
@@ -13430,6 +13434,7 @@
       <w:proofErr w:type="spellStart"/>
       <w:r>
         <w:rPr>
+          <w:i/>
           <w:sz w:val="28"/>
           <w:szCs w:val="28"/>
         </w:rPr>
@@ -13440,10 +13445,15 @@
     <w:p>
       <w:pPr>
         <w:widowControl w:val="0"/>
-      </w:pPr>
+        <w:rPr>
+          <w:i/>
+        </w:rPr>
+      </w:pPr>
+      <w:commentRangeStart w:id="3"/>
       <w:proofErr w:type="gramStart"/>
       <w:r>
         <w:rPr>
+          <w:i/>
           <w:sz w:val="28"/>
           <w:szCs w:val="28"/>
         </w:rPr>
@@ -13452,22 +13462,31 @@
       <w:proofErr w:type="gramEnd"/>
       <w:r>
         <w:rPr>
+          <w:i/>
           <w:sz w:val="28"/>
           <w:szCs w:val="28"/>
         </w:rPr>
         <w:t>String] members</w:t>
       </w:r>
-    </w:p>
-    <w:p>
-      <w:pPr>
-        <w:widowControl w:val="0"/>
-      </w:pPr>
-    </w:p>
-    <w:p>
-      <w:pPr>
-        <w:widowControl w:val="0"/>
-      </w:pPr>
-      <w:commentRangeStart w:id="3"/>
+      <w:commentRangeEnd w:id="3"/>
+      <w:r>
+        <w:rPr>
+          <w:rStyle w:val="CommentReference"/>
+          <w:i/>
+        </w:rPr>
+        <w:commentReference w:id="3"/>
+      </w:r>
+    </w:p>
+    <w:p>
+      <w:pPr>
+        <w:widowControl w:val="0"/>
+      </w:pPr>
+    </w:p>
+    <w:p>
+      <w:pPr>
+        <w:widowControl w:val="0"/>
+      </w:pPr>
+      <w:commentRangeStart w:id="4"/>
       <w:r>
         <w:rPr>
           <w:sz w:val="28"/>
@@ -13501,9 +13520,9 @@
         </w:rPr>
         <w:t>groupID</w:t>
       </w:r>
-      <w:commentRangeEnd w:id="3"/>
-      <w:r>
-        <w:commentReference w:id="3"/>
+      <w:commentRangeEnd w:id="4"/>
+      <w:r>
+        <w:commentReference w:id="4"/>
       </w:r>
     </w:p>
     <w:p>
@@ -13540,7 +13559,7 @@
       <w:proofErr w:type="spellEnd"/>
       <w:proofErr w:type="gramEnd"/>
       <w:r>
-        <w:commentReference w:id="4"/>
+        <w:commentReference w:id="5"/>
       </w:r>
       <w:r>
         <w:rPr>
@@ -13590,6 +13609,8 @@
         </w:rPr>
         <w:t>userID</w:t>
       </w:r>
+      <w:bookmarkStart w:id="8" w:name="_GoBack"/>
+      <w:bookmarkEnd w:id="8"/>
       <w:proofErr w:type="gramEnd"/>
     </w:p>
     <w:p>
@@ -13631,7 +13652,7 @@
           <w:i/>
         </w:rPr>
       </w:pPr>
-      <w:commentRangeStart w:id="8"/>
+      <w:commentRangeStart w:id="9"/>
       <w:proofErr w:type="gramStart"/>
       <w:r>
         <w:rPr>
@@ -13679,14 +13700,14 @@
         </w:rPr>
         <w:t>badgeID</w:t>
       </w:r>
-      <w:commentRangeEnd w:id="8"/>
+      <w:commentRangeEnd w:id="9"/>
       <w:proofErr w:type="spellEnd"/>
       <w:proofErr w:type="gramEnd"/>
       <w:r>
         <w:rPr>
           <w:rStyle w:val="CommentReference"/>
         </w:rPr>
-        <w:commentReference w:id="8"/>
+        <w:commentReference w:id="9"/>
       </w:r>
     </w:p>
     <w:p>
@@ -13764,6 +13785,14 @@
         </w:rPr>
         <w:lastRenderedPageBreak/>
         <w:t>badge</w:t>
+      </w:r>
+      <w:r>
+        <w:rPr>
+          <w:sz w:val="28"/>
+          <w:szCs w:val="28"/>
+          <w:u w:val="single"/>
+        </w:rPr>
+        <w:t>s</w:t>
       </w:r>
       <w:proofErr w:type="gramEnd"/>
     </w:p>
@@ -14042,8 +14071,8 @@
         <w:spacing w:before="280"/>
         <w:contextualSpacing w:val="0"/>
       </w:pPr>
-      <w:bookmarkStart w:id="9" w:name="_78uj18ifbz1t" w:colFirst="0" w:colLast="0"/>
-      <w:bookmarkEnd w:id="9"/>
+      <w:bookmarkStart w:id="10" w:name="_78uj18ifbz1t" w:colFirst="0" w:colLast="0"/>
+      <w:bookmarkEnd w:id="10"/>
       <w:r>
         <w:rPr>
           <w:b/>
@@ -14129,8 +14158,8 @@
         <w:spacing w:before="280"/>
         <w:contextualSpacing w:val="0"/>
       </w:pPr>
-      <w:bookmarkStart w:id="10" w:name="_vgxbdifv89oz" w:colFirst="0" w:colLast="0"/>
-      <w:bookmarkEnd w:id="10"/>
+      <w:bookmarkStart w:id="11" w:name="_vgxbdifv89oz" w:colFirst="0" w:colLast="0"/>
+      <w:bookmarkEnd w:id="11"/>
       <w:r>
         <w:rPr>
           <w:b/>
@@ -14270,8 +14299,8 @@
         <w:spacing w:before="280"/>
         <w:contextualSpacing w:val="0"/>
       </w:pPr>
-      <w:bookmarkStart w:id="11" w:name="_ldi81hrccx7a" w:colFirst="0" w:colLast="0"/>
-      <w:bookmarkEnd w:id="11"/>
+      <w:bookmarkStart w:id="12" w:name="_ldi81hrccx7a" w:colFirst="0" w:colLast="0"/>
+      <w:bookmarkEnd w:id="12"/>
       <w:r>
         <w:rPr>
           <w:b/>
@@ -14404,8 +14433,8 @@
         <w:spacing w:before="280"/>
         <w:contextualSpacing w:val="0"/>
       </w:pPr>
-      <w:bookmarkStart w:id="12" w:name="_2c7u89ca74xl" w:colFirst="0" w:colLast="0"/>
-      <w:bookmarkEnd w:id="12"/>
+      <w:bookmarkStart w:id="13" w:name="_2c7u89ca74xl" w:colFirst="0" w:colLast="0"/>
+      <w:bookmarkEnd w:id="13"/>
       <w:r>
         <w:rPr>
           <w:b/>
@@ -14538,8 +14567,8 @@
         <w:spacing w:before="280"/>
         <w:contextualSpacing w:val="0"/>
       </w:pPr>
-      <w:bookmarkStart w:id="13" w:name="_p2pdmg5yntpi" w:colFirst="0" w:colLast="0"/>
-      <w:bookmarkEnd w:id="13"/>
+      <w:bookmarkStart w:id="14" w:name="_p2pdmg5yntpi" w:colFirst="0" w:colLast="0"/>
+      <w:bookmarkEnd w:id="14"/>
       <w:r>
         <w:rPr>
           <w:b/>
@@ -14693,8 +14722,8 @@
         <w:spacing w:before="280"/>
         <w:contextualSpacing w:val="0"/>
       </w:pPr>
-      <w:bookmarkStart w:id="14" w:name="_xgr1cx37t3mo" w:colFirst="0" w:colLast="0"/>
-      <w:bookmarkEnd w:id="14"/>
+      <w:bookmarkStart w:id="15" w:name="_xgr1cx37t3mo" w:colFirst="0" w:colLast="0"/>
+      <w:bookmarkEnd w:id="15"/>
       <w:r>
         <w:rPr>
           <w:b/>
@@ -14843,8 +14872,8 @@
         <w:spacing w:before="280"/>
         <w:contextualSpacing w:val="0"/>
       </w:pPr>
-      <w:bookmarkStart w:id="15" w:name="_iz9s1q6gfp9n" w:colFirst="0" w:colLast="0"/>
-      <w:bookmarkEnd w:id="15"/>
+      <w:bookmarkStart w:id="16" w:name="_iz9s1q6gfp9n" w:colFirst="0" w:colLast="0"/>
+      <w:bookmarkEnd w:id="16"/>
     </w:p>
     <w:p>
       <w:pPr>
@@ -14855,8 +14884,8 @@
         <w:spacing w:before="280"/>
         <w:contextualSpacing w:val="0"/>
       </w:pPr>
-      <w:bookmarkStart w:id="16" w:name="_fokrbr3dcfsy" w:colFirst="0" w:colLast="0"/>
-      <w:bookmarkEnd w:id="16"/>
+      <w:bookmarkStart w:id="17" w:name="_fokrbr3dcfsy" w:colFirst="0" w:colLast="0"/>
+      <w:bookmarkEnd w:id="17"/>
     </w:p>
     <w:p>
       <w:pPr>
@@ -14867,8 +14896,8 @@
         <w:spacing w:before="280"/>
         <w:contextualSpacing w:val="0"/>
       </w:pPr>
-      <w:bookmarkStart w:id="17" w:name="_f2xe6pul4op2" w:colFirst="0" w:colLast="0"/>
-      <w:bookmarkEnd w:id="17"/>
+      <w:bookmarkStart w:id="18" w:name="_f2xe6pul4op2" w:colFirst="0" w:colLast="0"/>
+      <w:bookmarkEnd w:id="18"/>
       <w:r>
         <w:rPr>
           <w:b/>
@@ -15150,8 +15179,8 @@
         <w:spacing w:before="280"/>
         <w:contextualSpacing w:val="0"/>
       </w:pPr>
-      <w:bookmarkStart w:id="18" w:name="_ycww8r5mc1gn" w:colFirst="0" w:colLast="0"/>
-      <w:bookmarkEnd w:id="18"/>
+      <w:bookmarkStart w:id="19" w:name="_ycww8r5mc1gn" w:colFirst="0" w:colLast="0"/>
+      <w:bookmarkEnd w:id="19"/>
       <w:r>
         <w:rPr>
           <w:b/>
@@ -15304,8 +15333,8 @@
         <w:spacing w:before="280"/>
         <w:contextualSpacing w:val="0"/>
       </w:pPr>
-      <w:bookmarkStart w:id="19" w:name="_3mpxlt9yya28" w:colFirst="0" w:colLast="0"/>
-      <w:bookmarkEnd w:id="19"/>
+      <w:bookmarkStart w:id="20" w:name="_3mpxlt9yya28" w:colFirst="0" w:colLast="0"/>
+      <w:bookmarkEnd w:id="20"/>
       <w:r>
         <w:rPr>
           <w:b/>
@@ -15487,8 +15516,8 @@
         <w:spacing w:before="280"/>
         <w:contextualSpacing w:val="0"/>
       </w:pPr>
-      <w:bookmarkStart w:id="20" w:name="_bbfckukmh8m7" w:colFirst="0" w:colLast="0"/>
-      <w:bookmarkEnd w:id="20"/>
+      <w:bookmarkStart w:id="21" w:name="_bbfckukmh8m7" w:colFirst="0" w:colLast="0"/>
+      <w:bookmarkEnd w:id="21"/>
       <w:r>
         <w:rPr>
           <w:b/>
@@ -15790,8 +15819,8 @@
         <w:spacing w:before="280"/>
         <w:contextualSpacing w:val="0"/>
       </w:pPr>
-      <w:bookmarkStart w:id="21" w:name="_q4k3zq26iah1" w:colFirst="0" w:colLast="0"/>
-      <w:bookmarkEnd w:id="21"/>
+      <w:bookmarkStart w:id="22" w:name="_q4k3zq26iah1" w:colFirst="0" w:colLast="0"/>
+      <w:bookmarkEnd w:id="22"/>
       <w:r>
         <w:rPr>
           <w:b/>
@@ -15944,8 +15973,8 @@
         <w:spacing w:before="280"/>
         <w:contextualSpacing w:val="0"/>
       </w:pPr>
-      <w:bookmarkStart w:id="22" w:name="_xwcqdunfi26l" w:colFirst="0" w:colLast="0"/>
-      <w:bookmarkEnd w:id="22"/>
+      <w:bookmarkStart w:id="23" w:name="_xwcqdunfi26l" w:colFirst="0" w:colLast="0"/>
+      <w:bookmarkEnd w:id="23"/>
       <w:r>
         <w:rPr>
           <w:b/>
@@ -16126,8 +16155,8 @@
         <w:spacing w:before="280"/>
         <w:contextualSpacing w:val="0"/>
       </w:pPr>
-      <w:bookmarkStart w:id="23" w:name="_fxqg01s6emvy" w:colFirst="0" w:colLast="0"/>
-      <w:bookmarkEnd w:id="23"/>
+      <w:bookmarkStart w:id="24" w:name="_fxqg01s6emvy" w:colFirst="0" w:colLast="0"/>
+      <w:bookmarkEnd w:id="24"/>
       <w:r>
         <w:rPr>
           <w:b/>
@@ -16458,8 +16487,8 @@
         <w:spacing w:before="280"/>
         <w:contextualSpacing w:val="0"/>
       </w:pPr>
-      <w:bookmarkStart w:id="24" w:name="_i770jvc0mr4v" w:colFirst="0" w:colLast="0"/>
-      <w:bookmarkEnd w:id="24"/>
+      <w:bookmarkStart w:id="25" w:name="_i770jvc0mr4v" w:colFirst="0" w:colLast="0"/>
+      <w:bookmarkEnd w:id="25"/>
       <w:r>
         <w:rPr>
           <w:b/>
@@ -16820,8 +16849,8 @@
         <w:spacing w:before="280"/>
         <w:contextualSpacing w:val="0"/>
       </w:pPr>
-      <w:bookmarkStart w:id="25" w:name="_xz2zoyqik681" w:colFirst="0" w:colLast="0"/>
-      <w:bookmarkEnd w:id="25"/>
+      <w:bookmarkStart w:id="26" w:name="_xz2zoyqik681" w:colFirst="0" w:colLast="0"/>
+      <w:bookmarkEnd w:id="26"/>
       <w:r>
         <w:rPr>
           <w:b/>
@@ -17189,8 +17218,8 @@
         <w:spacing w:before="280"/>
         <w:contextualSpacing w:val="0"/>
       </w:pPr>
-      <w:bookmarkStart w:id="26" w:name="_c2zf325leqz3" w:colFirst="0" w:colLast="0"/>
-      <w:bookmarkEnd w:id="26"/>
+      <w:bookmarkStart w:id="27" w:name="_c2zf325leqz3" w:colFirst="0" w:colLast="0"/>
+      <w:bookmarkEnd w:id="27"/>
     </w:p>
     <w:p>
       <w:pPr>
@@ -17201,8 +17230,8 @@
         <w:spacing w:before="280"/>
         <w:contextualSpacing w:val="0"/>
       </w:pPr>
-      <w:bookmarkStart w:id="27" w:name="_2987wb7jgdw4" w:colFirst="0" w:colLast="0"/>
-      <w:bookmarkEnd w:id="27"/>
+      <w:bookmarkStart w:id="28" w:name="_2987wb7jgdw4" w:colFirst="0" w:colLast="0"/>
+      <w:bookmarkEnd w:id="28"/>
     </w:p>
     <w:p>
       <w:pPr>
@@ -17213,8 +17242,8 @@
         <w:spacing w:before="280"/>
         <w:contextualSpacing w:val="0"/>
       </w:pPr>
-      <w:bookmarkStart w:id="28" w:name="_1o1c2m3e7a0x" w:colFirst="0" w:colLast="0"/>
-      <w:bookmarkEnd w:id="28"/>
+      <w:bookmarkStart w:id="29" w:name="_1o1c2m3e7a0x" w:colFirst="0" w:colLast="0"/>
+      <w:bookmarkEnd w:id="29"/>
     </w:p>
     <w:p>
       <w:pPr>
@@ -17225,8 +17254,8 @@
         <w:spacing w:before="280"/>
         <w:contextualSpacing w:val="0"/>
       </w:pPr>
-      <w:bookmarkStart w:id="29" w:name="_bbx7tgivcghr" w:colFirst="0" w:colLast="0"/>
-      <w:bookmarkEnd w:id="29"/>
+      <w:bookmarkStart w:id="30" w:name="_bbx7tgivcghr" w:colFirst="0" w:colLast="0"/>
+      <w:bookmarkEnd w:id="30"/>
       <w:r>
         <w:rPr>
           <w:b/>
@@ -17438,8 +17467,8 @@
         <w:spacing w:before="280"/>
         <w:contextualSpacing w:val="0"/>
       </w:pPr>
-      <w:bookmarkStart w:id="30" w:name="_a9t2lronikk" w:colFirst="0" w:colLast="0"/>
-      <w:bookmarkEnd w:id="30"/>
+      <w:bookmarkStart w:id="31" w:name="_a9t2lronikk" w:colFirst="0" w:colLast="0"/>
+      <w:bookmarkEnd w:id="31"/>
       <w:r>
         <w:rPr>
           <w:b/>
@@ -17586,8 +17615,8 @@
         <w:spacing w:before="280"/>
         <w:contextualSpacing w:val="0"/>
       </w:pPr>
-      <w:bookmarkStart w:id="31" w:name="_ub2aizs6kghy" w:colFirst="0" w:colLast="0"/>
-      <w:bookmarkEnd w:id="31"/>
+      <w:bookmarkStart w:id="32" w:name="_ub2aizs6kghy" w:colFirst="0" w:colLast="0"/>
+      <w:bookmarkEnd w:id="32"/>
       <w:r>
         <w:rPr>
           <w:b/>
@@ -23204,19 +23233,27 @@
       </w:r>
     </w:p>
   </w:comment>
-  <w:comment w:id="3" w:author="Zachary Mason" w:date="2016-10-17T04:10:00Z" w:initials="">
-    <w:p>
-      <w:pPr>
-        <w:widowControl w:val="0"/>
-        <w:spacing w:line="240" w:lineRule="auto"/>
-      </w:pPr>
-      <w:proofErr w:type="gramStart"/>
-      <w:r>
-        <w:t>this</w:t>
-      </w:r>
-      <w:proofErr w:type="gramEnd"/>
-      <w:r>
-        <w:t xml:space="preserve"> table can show all users in a group and all groups a user is a member of</w:t>
+  <w:comment w:id="3" w:author="Kevin DeMoura" w:date="2016-10-22T19:20:00Z" w:initials="KD">
+    <w:p>
+      <w:pPr>
+        <w:pStyle w:val="CommentText"/>
+      </w:pPr>
+      <w:r>
+        <w:rPr>
+          <w:rStyle w:val="CommentReference"/>
+        </w:rPr>
+        <w:annotationRef/>
+      </w:r>
+      <w:r>
+        <w:t xml:space="preserve">This is handled by the </w:t>
+      </w:r>
+      <w:proofErr w:type="spellStart"/>
+      <w:r>
+        <w:t>userGroups</w:t>
+      </w:r>
+      <w:proofErr w:type="spellEnd"/>
+      <w:r>
+        <w:t xml:space="preserve"> junction table.</w:t>
       </w:r>
     </w:p>
   </w:comment>
@@ -23232,12 +23269,23 @@
       </w:r>
       <w:proofErr w:type="gramEnd"/>
       <w:r>
-        <w:t xml:space="preserve"> table ca</w:t>
-      </w:r>
-      <w:bookmarkStart w:id="5" w:name="_GoBack"/>
-      <w:bookmarkEnd w:id="5"/>
-      <w:r>
-        <w:t>n show all users in a group and all groups a user is a member of</w:t>
+        <w:t xml:space="preserve"> table can show all users in a group and all groups a user is a member of</w:t>
+      </w:r>
+    </w:p>
+  </w:comment>
+  <w:comment w:id="5" w:author="Zachary Mason" w:date="2016-10-17T04:10:00Z" w:initials="">
+    <w:p>
+      <w:pPr>
+        <w:widowControl w:val="0"/>
+        <w:spacing w:line="240" w:lineRule="auto"/>
+      </w:pPr>
+      <w:proofErr w:type="gramStart"/>
+      <w:r>
+        <w:t>this</w:t>
+      </w:r>
+      <w:proofErr w:type="gramEnd"/>
+      <w:r>
+        <w:t xml:space="preserve"> table can show all users in a group and all groups a user is a member of</w:t>
       </w:r>
     </w:p>
   </w:comment>
@@ -23283,7 +23331,7 @@
       </w:r>
     </w:p>
   </w:comment>
-  <w:comment w:id="8" w:author="Kevin DeMoura" w:date="2016-10-22T17:37:00Z" w:initials="KD">
+  <w:comment w:id="9" w:author="Kevin DeMoura" w:date="2016-10-22T17:37:00Z" w:initials="KD">
     <w:p>
       <w:pPr>
         <w:pStyle w:val="CommentText"/>
@@ -23312,6 +23360,7 @@
   <w15:commentEx w15:paraId="4441D5DD" w15:done="0"/>
   <w15:commentEx w15:paraId="2CB64618" w15:done="0"/>
   <w15:commentEx w15:paraId="67ABD325" w15:done="0"/>
+  <w15:commentEx w15:paraId="41269ECB" w15:done="0"/>
   <w15:commentEx w15:paraId="45D016C5" w15:done="0"/>
   <w15:commentEx w15:paraId="5B0665B9" w15:done="0"/>
   <w15:commentEx w15:paraId="7AC2F7A9" w15:paraIdParent="5B0665B9" w15:done="0"/>

</xml_diff>